<commit_message>
FEAT add templates without square to sign
</commit_message>
<xml_diff>
--- a/install/templates/0000/rep_standard_sans_carre.docx
+++ b/install/templates/0000/rep_standard_sans_carre.docx
@@ -19,21 +19,21 @@
         <w:tblInd w:w="0" w:type="dxa"/>
         <w:tblCellMar>
           <w:top w:w="0" w:type="dxa"/>
-          <w:left w:w="118" w:type="dxa"/>
+          <w:left w:w="123" w:type="dxa"/>
           <w:bottom w:w="0" w:type="dxa"/>
           <w:right w:w="108" w:type="dxa"/>
         </w:tblCellMar>
         <w:tblLook w:val="04a0"/>
       </w:tblPr>
       <w:tblGrid>
-        <w:gridCol w:w="5457"/>
-        <w:gridCol w:w="5454"/>
+        <w:gridCol w:w="5458"/>
+        <w:gridCol w:w="5453"/>
       </w:tblGrid>
       <w:tr>
         <w:trPr/>
         <w:tc>
           <w:tcPr>
-            <w:tcW w:w="5457" w:type="dxa"/>
+            <w:tcW w:w="5458" w:type="dxa"/>
             <w:tcBorders>
               <w:top w:val="nil"/>
               <w:left w:val="nil"/>
@@ -71,7 +71,7 @@
         </w:tc>
         <w:tc>
           <w:tcPr>
-            <w:tcW w:w="5454" w:type="dxa"/>
+            <w:tcW w:w="5453" w:type="dxa"/>
             <w:tcBorders>
               <w:top w:val="nil"/>
               <w:left w:val="nil"/>
@@ -124,7 +124,7 @@
         <w:tblInd w:w="0" w:type="dxa"/>
         <w:tblCellMar>
           <w:top w:w="0" w:type="dxa"/>
-          <w:left w:w="118" w:type="dxa"/>
+          <w:left w:w="123" w:type="dxa"/>
           <w:bottom w:w="0" w:type="dxa"/>
           <w:right w:w="108" w:type="dxa"/>
         </w:tblCellMar>
@@ -589,7 +589,7 @@
       </w:r>
       <w:r>
         <w:rPr/>
-        <w:t>13/03/2019</w:t>
+        <w:t>16/04/2019</w:t>
       </w:r>
       <w:r>
         <w:rPr/>
@@ -843,48 +843,12 @@
           <w:szCs w:val="20"/>
         </w:rPr>
       </w:pPr>
+      <w:r>
+        <w:rPr/>
+      </w:r>
       <w:bookmarkStart w:id="0" w:name="_GoBack"/>
-      <w:bookmarkEnd w:id="0"/>
-      <w:r>
-        <w:rPr/>
-        <w:drawing>
-          <wp:inline distT="0" distB="0" distL="0" distR="0">
-            <wp:extent cx="1905000" cy="1266825"/>
-            <wp:effectExtent l="0" t="0" r="0" b="0"/>
-            <wp:docPr id="1" name="Image 3" descr="C:\temp\blowagie\blocImage.jpg"/>
-            <wp:cNvGraphicFramePr>
-              <a:graphicFrameLocks xmlns:a="http://schemas.openxmlformats.org/drawingml/2006/main" noChangeAspect="1"/>
-            </wp:cNvGraphicFramePr>
-            <a:graphic xmlns:a="http://schemas.openxmlformats.org/drawingml/2006/main">
-              <a:graphicData uri="http://schemas.openxmlformats.org/drawingml/2006/picture">
-                <pic:pic xmlns:pic="http://schemas.openxmlformats.org/drawingml/2006/picture">
-                  <pic:nvPicPr>
-                    <pic:cNvPr id="1" name="Image 3" descr="C:\temp\blowagie\blocImage.jpg"/>
-                    <pic:cNvPicPr>
-                      <a:picLocks noChangeAspect="1" noChangeArrowheads="1"/>
-                    </pic:cNvPicPr>
-                  </pic:nvPicPr>
-                  <pic:blipFill>
-                    <a:blip r:embed="rId2"/>
-                    <a:stretch>
-                      <a:fillRect/>
-                    </a:stretch>
-                  </pic:blipFill>
-                  <pic:spPr bwMode="auto">
-                    <a:xfrm>
-                      <a:off x="0" y="0"/>
-                      <a:ext cx="1905000" cy="1266825"/>
-                    </a:xfrm>
-                    <a:prstGeom prst="rect">
-                      <a:avLst/>
-                    </a:prstGeom>
-                  </pic:spPr>
-                </pic:pic>
-              </a:graphicData>
-            </a:graphic>
-          </wp:inline>
-        </w:drawing>
-      </w:r>
+      <w:bookmarkStart w:id="1" w:name="_GoBack"/>
+      <w:bookmarkEnd w:id="1"/>
     </w:p>
     <w:p>
       <w:pPr>
@@ -898,8 +862,8 @@
       </w:r>
     </w:p>
     <w:sectPr>
-      <w:headerReference w:type="default" r:id="rId3"/>
-      <w:footerReference w:type="default" r:id="rId4"/>
+      <w:headerReference w:type="default" r:id="rId2"/>
+      <w:footerReference w:type="default" r:id="rId3"/>
       <w:type w:val="nextPage"/>
       <w:pgSz w:w="11906" w:h="16838"/>
       <w:pgMar w:left="567" w:right="567" w:header="709" w:top="766" w:footer="709" w:bottom="766" w:gutter="0"/>
@@ -951,7 +915,7 @@
           <wp:extent cx="1764030" cy="518160"/>
           <wp:effectExtent l="0" t="0" r="0" b="0"/>
           <wp:wrapSquare wrapText="bothSides"/>
-          <wp:docPr id="2" name="Image 0" descr="default_maarch.gif"/>
+          <wp:docPr id="1" name="Image 0" descr="default_maarch.gif"/>
           <wp:cNvGraphicFramePr>
             <a:graphicFrameLocks xmlns:a="http://schemas.openxmlformats.org/drawingml/2006/main" noChangeAspect="1"/>
           </wp:cNvGraphicFramePr>
@@ -959,7 +923,7 @@
             <a:graphicData uri="http://schemas.openxmlformats.org/drawingml/2006/picture">
               <pic:pic xmlns:pic="http://schemas.openxmlformats.org/drawingml/2006/picture">
                 <pic:nvPicPr>
-                  <pic:cNvPr id="2" name="Image 0" descr="default_maarch.gif"/>
+                  <pic:cNvPr id="1" name="Image 0" descr="default_maarch.gif"/>
                   <pic:cNvPicPr>
                     <a:picLocks noChangeAspect="1" noChangeArrowheads="1"/>
                   </pic:cNvPicPr>
@@ -1129,10 +1093,10 @@
               <wp:positionV relativeFrom="margin">
                 <wp:posOffset>-7620</wp:posOffset>
               </wp:positionV>
-              <wp:extent cx="6905625" cy="2540"/>
+              <wp:extent cx="6906260" cy="3175"/>
               <wp:effectExtent l="0" t="0" r="0" b="0"/>
               <wp:wrapSquare wrapText="bothSides"/>
-              <wp:docPr id="3" name="Image1"/>
+              <wp:docPr id="2" name="Image1"/>
               <a:graphic xmlns:a="http://schemas.openxmlformats.org/drawingml/2006/main">
                 <a:graphicData uri="http://schemas.microsoft.com/office/word/2010/wordprocessingShape">
                   <wps:wsp>
@@ -1140,7 +1104,7 @@
                     <wps:spPr>
                       <a:xfrm>
                         <a:off x="0" y="0"/>
-                        <a:ext cx="6905160" cy="1800"/>
+                        <a:ext cx="6905520" cy="2520"/>
                       </a:xfrm>
                       <a:custGeom>
                         <a:avLst/>

</xml_diff>